<commit_message>
Beam impact animation improved
</commit_message>
<xml_diff>
--- a/Examples/Mechanics/Structural Dynamics/Beam Impact Analysis Animated.docx
+++ b/Examples/Mechanics/Structural Dynamics/Beam Impact Analysis Animated.docx
@@ -4,7 +4,7 @@
   <w:body>
     <w:p>
       <w:pPr>
-        <w:pStyle w:val="Title"/>
+        <w:pStyle w:val="a9"/>
         <w:rPr>
           <w:b/>
           <w:bCs/>
@@ -2849,17 +2849,6 @@
             <m:nor/>
           </m:rPr>
           <w:rPr>
-            <w:rFonts w:ascii="Arial" w:hAnsi="Arial" w:cs="Arial"/>
-            <w:szCs w:val="24"/>
-            <w:lang w:val="en-US"/>
-          </w:rPr>
-          <m:t> </m:t>
-        </m:r>
-        <m:r>
-          <m:rPr>
-            <m:nor/>
-          </m:rPr>
-          <w:rPr>
             <w:rFonts w:asciiTheme="minorHAnsi" w:hAnsiTheme="minorHAnsi"/>
             <w:szCs w:val="24"/>
             <w:lang w:val="en-US"/>
@@ -3454,17 +3443,6 @@
             <w:lang w:val="en-US"/>
           </w:rPr>
           <m:t>/</m:t>
-        </m:r>
-        <m:r>
-          <m:rPr>
-            <m:nor/>
-          </m:rPr>
-          <w:rPr>
-            <w:rFonts w:ascii="Arial" w:hAnsi="Arial" w:cs="Arial"/>
-            <w:szCs w:val="24"/>
-            <w:lang w:val="en-US"/>
-          </w:rPr>
-          <m:t> </m:t>
         </m:r>
         <m:r>
           <m:rPr>
@@ -3792,17 +3770,6 @@
             <m:nor/>
           </m:rPr>
           <w:rPr>
-            <w:rFonts w:ascii="Arial" w:hAnsi="Arial" w:cs="Arial"/>
-            <w:szCs w:val="24"/>
-            <w:lang w:val="en-US"/>
-          </w:rPr>
-          <m:t> </m:t>
-        </m:r>
-        <m:r>
-          <m:rPr>
-            <m:nor/>
-          </m:rPr>
-          <w:rPr>
             <w:rFonts w:asciiTheme="minorHAnsi" w:hAnsiTheme="minorHAnsi"/>
             <w:szCs w:val="24"/>
             <w:lang w:val="en-US"/>
@@ -4349,25 +4316,7 @@
           <w:szCs w:val="24"/>
           <w:lang w:val="en-US"/>
         </w:rPr>
-        <w:t xml:space="preserve">The velocity </w:t>
-      </w:r>
-      <w:proofErr w:type="gramStart"/>
-      <w:r>
-        <w:rPr>
-          <w:rFonts w:asciiTheme="minorHAnsi" w:hAnsiTheme="minorHAnsi"/>
-          <w:szCs w:val="24"/>
-          <w:lang w:val="en-US"/>
-        </w:rPr>
-        <w:t>at the moment</w:t>
-      </w:r>
-      <w:proofErr w:type="gramEnd"/>
-      <w:r>
-        <w:rPr>
-          <w:rFonts w:asciiTheme="minorHAnsi" w:hAnsiTheme="minorHAnsi"/>
-          <w:szCs w:val="24"/>
-          <w:lang w:val="en-US"/>
-        </w:rPr>
-        <w:t xml:space="preserve"> before the impact is determined by the energy conservation law </w:t>
+        <w:t xml:space="preserve">The velocity at the moment before the impact is determined by the energy conservation law </w:t>
       </w:r>
       <m:oMath>
         <m:sSub>
@@ -4743,17 +4692,6 @@
               <w:lang w:val="en-US"/>
             </w:rPr>
             <m:t>/</m:t>
-          </m:r>
-          <m:r>
-            <m:rPr>
-              <m:nor/>
-            </m:rPr>
-            <w:rPr>
-              <w:rFonts w:ascii="Arial" w:hAnsi="Arial" w:cs="Arial"/>
-              <w:szCs w:val="24"/>
-              <w:lang w:val="en-US"/>
-            </w:rPr>
-            <m:t> </m:t>
           </m:r>
           <m:r>
             <m:rPr>
@@ -5402,17 +5340,6 @@
               <m:nor/>
             </m:rPr>
             <w:rPr>
-              <w:rFonts w:ascii="Arial" w:hAnsi="Arial" w:cs="Arial"/>
-              <w:szCs w:val="24"/>
-              <w:lang w:val="en-US"/>
-            </w:rPr>
-            <m:t> </m:t>
-          </m:r>
-          <m:r>
-            <m:rPr>
-              <m:nor/>
-            </m:rPr>
-            <w:rPr>
               <w:rFonts w:asciiTheme="minorHAnsi" w:hAnsiTheme="minorHAnsi"/>
               <w:szCs w:val="24"/>
               <w:lang w:val="en-US"/>
@@ -5761,17 +5688,6 @@
               <w:lang w:val="en-US"/>
             </w:rPr>
             <m:t>/</m:t>
-          </m:r>
-          <m:r>
-            <m:rPr>
-              <m:nor/>
-            </m:rPr>
-            <w:rPr>
-              <w:rFonts w:ascii="Arial" w:hAnsi="Arial" w:cs="Arial"/>
-              <w:szCs w:val="24"/>
-              <w:lang w:val="en-US"/>
-            </w:rPr>
-            <m:t> </m:t>
           </m:r>
           <m:r>
             <m:rPr>
@@ -7318,25 +7234,7 @@
           <w:szCs w:val="24"/>
           <w:lang w:val="en-US"/>
         </w:rPr>
-        <w:t xml:space="preserve">Dynamic </w:t>
-      </w:r>
-      <w:proofErr w:type="gramStart"/>
-      <w:r>
-        <w:rPr>
-          <w:rFonts w:asciiTheme="minorHAnsi" w:hAnsiTheme="minorHAnsi"/>
-          <w:szCs w:val="24"/>
-          <w:lang w:val="en-US"/>
-        </w:rPr>
-        <w:t>factor</w:t>
-      </w:r>
-      <w:proofErr w:type="gramEnd"/>
-      <w:r>
-        <w:rPr>
-          <w:rFonts w:asciiTheme="minorHAnsi" w:hAnsiTheme="minorHAnsi"/>
-          <w:szCs w:val="24"/>
-          <w:lang w:val="en-US"/>
-        </w:rPr>
-        <w:t xml:space="preserve"> </w:t>
+        <w:t xml:space="preserve">Dynamic factor </w:t>
       </w:r>
     </w:p>
     <w:p>
@@ -8203,17 +8101,6 @@
                 <m:nor/>
               </m:rPr>
               <w:rPr>
-                <w:rFonts w:ascii="Arial" w:hAnsi="Arial" w:cs="Arial"/>
-                <w:szCs w:val="24"/>
-                <w:lang w:val="en-US"/>
-              </w:rPr>
-              <m:t> </m:t>
-            </m:r>
-            <m:r>
-              <m:rPr>
-                <m:nor/>
-              </m:rPr>
-              <w:rPr>
                 <w:rFonts w:asciiTheme="minorHAnsi" w:hAnsiTheme="minorHAnsi"/>
                 <w:szCs w:val="24"/>
                 <w:lang w:val="en-US"/>
@@ -8745,25 +8632,7 @@
           <w:szCs w:val="24"/>
           <w:lang w:val="en-US"/>
         </w:rPr>
-        <w:t xml:space="preserve">Damped vibration is assumed </w:t>
-      </w:r>
-      <w:proofErr w:type="gramStart"/>
-      <w:r>
-        <w:rPr>
-          <w:rFonts w:asciiTheme="minorHAnsi" w:hAnsiTheme="minorHAnsi"/>
-          <w:szCs w:val="24"/>
-          <w:lang w:val="en-US"/>
-        </w:rPr>
-        <w:t>with</w:t>
-      </w:r>
-      <w:proofErr w:type="gramEnd"/>
-      <w:r>
-        <w:rPr>
-          <w:rFonts w:asciiTheme="minorHAnsi" w:hAnsiTheme="minorHAnsi"/>
-          <w:szCs w:val="24"/>
-          <w:lang w:val="en-US"/>
-        </w:rPr>
-        <w:t xml:space="preserve"> factor - </w:t>
+        <w:t xml:space="preserve">Damped vibration is assumed with factor - </w:t>
       </w:r>
       <m:oMath>
         <m:r>
@@ -9598,7 +9467,7 @@
         <w:rPr>
           <w:rFonts w:asciiTheme="minorHAnsi" w:hAnsiTheme="minorHAnsi"/>
           <w:szCs w:val="24"/>
-          <w:lang w:val="en-US"/>
+          <w:lang w:val="pt-BR"/>
         </w:rPr>
       </w:pPr>
       <m:oMathPara>
@@ -9646,7 +9515,7 @@
               <w:rFonts w:ascii="Cambria Math" w:hAnsi="Cambria Math"/>
               <w:sz w:val="22"/>
               <w:szCs w:val="22"/>
-              <w:lang w:val="en-US"/>
+              <w:lang w:val="pt-BR"/>
             </w:rPr>
             <m:t>=2.94·</m:t>
           </m:r>
@@ -9667,7 +9536,7 @@
                   <w:rFonts w:ascii="Cambria Math" w:hAnsi="Cambria Math"/>
                   <w:sz w:val="22"/>
                   <w:szCs w:val="22"/>
-                  <w:lang w:val="en-US"/>
+                  <w:lang w:val="pt-BR"/>
                 </w:rPr>
                 <m:t>5</m:t>
               </m:r>
@@ -9726,7 +9595,7 @@
                                   <w:rFonts w:ascii="Cambria Math" w:hAnsi="Cambria Math"/>
                                   <w:sz w:val="22"/>
                                   <w:szCs w:val="22"/>
-                                  <w:lang w:val="en-US"/>
+                                  <w:lang w:val="pt-BR"/>
                                 </w:rPr>
                                 <m:t>15</m:t>
                               </m:r>
@@ -9737,7 +9606,7 @@
                                   <w:rFonts w:ascii="Cambria Math" w:hAnsi="Cambria Math"/>
                                   <w:sz w:val="22"/>
                                   <w:szCs w:val="22"/>
-                                  <w:lang w:val="en-US"/>
+                                  <w:lang w:val="pt-BR"/>
                                 </w:rPr>
                                 <m:t>16</m:t>
                               </m:r>
@@ -9748,7 +9617,7 @@
                               <w:rFonts w:ascii="Cambria Math" w:hAnsi="Cambria Math"/>
                               <w:sz w:val="22"/>
                               <w:szCs w:val="22"/>
-                              <w:lang w:val="en-US"/>
+                              <w:lang w:val="pt-BR"/>
                             </w:rPr>
                             <m:t>·</m:t>
                           </m:r>
@@ -9792,7 +9661,7 @@
                               <w:rFonts w:ascii="Cambria Math" w:hAnsi="Cambria Math"/>
                               <w:sz w:val="22"/>
                               <w:szCs w:val="22"/>
-                              <w:lang w:val="en-US"/>
+                              <w:lang w:val="pt-BR"/>
                             </w:rPr>
                             <m:t>·</m:t>
                           </m:r>
@@ -9825,7 +9694,7 @@
                                       <w:rFonts w:ascii="Cambria Math" w:hAnsi="Cambria Math"/>
                                       <w:sz w:val="22"/>
                                       <w:szCs w:val="22"/>
-                                      <w:lang w:val="en-US"/>
+                                      <w:lang w:val="pt-BR"/>
                                     </w:rPr>
                                     <m:t>1-</m:t>
                                   </m:r>
@@ -9858,7 +9727,7 @@
                                           <w:rFonts w:ascii="Cambria Math" w:hAnsi="Cambria Math"/>
                                           <w:sz w:val="22"/>
                                           <w:szCs w:val="22"/>
-                                          <w:lang w:val="en-US"/>
+                                          <w:lang w:val="pt-BR"/>
                                         </w:rPr>
                                         <m:t>2</m:t>
                                       </m:r>
@@ -9883,7 +9752,7 @@
                                   <w:rFonts w:ascii="Cambria Math" w:hAnsi="Cambria Math"/>
                                   <w:sz w:val="22"/>
                                   <w:szCs w:val="22"/>
-                                  <w:lang w:val="en-US"/>
+                                  <w:lang w:val="pt-BR"/>
                                 </w:rPr>
                                 <m:t>+</m:t>
                               </m:r>
@@ -9904,7 +9773,7 @@
                                       <w:rFonts w:ascii="Cambria Math" w:hAnsi="Cambria Math"/>
                                       <w:sz w:val="22"/>
                                       <w:szCs w:val="22"/>
-                                      <w:lang w:val="en-US"/>
+                                      <w:lang w:val="pt-BR"/>
                                     </w:rPr>
                                     <m:t>1-</m:t>
                                   </m:r>
@@ -9962,7 +9831,7 @@
                                           <w:rFonts w:ascii="Cambria Math" w:hAnsi="Cambria Math"/>
                                           <w:sz w:val="22"/>
                                           <w:szCs w:val="22"/>
-                                          <w:lang w:val="en-US"/>
+                                          <w:lang w:val="pt-BR"/>
                                         </w:rPr>
                                         <m:t>2</m:t>
                                       </m:r>
@@ -10018,7 +9887,7 @@
                           <w:rFonts w:ascii="Cambria Math" w:hAnsi="Cambria Math"/>
                           <w:sz w:val="22"/>
                           <w:szCs w:val="22"/>
-                          <w:lang w:val="en-US"/>
+                          <w:lang w:val="pt-BR"/>
                         </w:rPr>
                         <m:t>2</m:t>
                       </m:r>
@@ -10066,7 +9935,7 @@
                       <w:rFonts w:ascii="Cambria Math" w:hAnsi="Cambria Math"/>
                       <w:sz w:val="22"/>
                       <w:szCs w:val="22"/>
-                      <w:lang w:val="en-US"/>
+                      <w:lang w:val="pt-BR"/>
                     </w:rPr>
                     <m:t>·</m:t>
                   </m:r>
@@ -10099,7 +9968,7 @@
                           <w:rFonts w:ascii="Cambria Math" w:hAnsi="Cambria Math"/>
                           <w:sz w:val="22"/>
                           <w:szCs w:val="22"/>
-                          <w:lang w:val="en-US"/>
+                          <w:lang w:val="pt-BR"/>
                         </w:rPr>
                         <m:t>0</m:t>
                       </m:r>
@@ -10114,7 +9983,7 @@
               <w:rFonts w:ascii="Cambria Math" w:hAnsi="Cambria Math"/>
               <w:sz w:val="22"/>
               <w:szCs w:val="22"/>
-              <w:lang w:val="en-US"/>
+              <w:lang w:val="pt-BR"/>
             </w:rPr>
             <m:t>=2.94·</m:t>
           </m:r>
@@ -10135,7 +10004,7 @@
                   <w:rFonts w:ascii="Cambria Math" w:hAnsi="Cambria Math"/>
                   <w:sz w:val="22"/>
                   <w:szCs w:val="22"/>
-                  <w:lang w:val="en-US"/>
+                  <w:lang w:val="pt-BR"/>
                 </w:rPr>
                 <m:t>5</m:t>
               </m:r>
@@ -10194,7 +10063,7 @@
                                   <w:rFonts w:ascii="Cambria Math" w:hAnsi="Cambria Math"/>
                                   <w:sz w:val="22"/>
                                   <w:szCs w:val="22"/>
-                                  <w:lang w:val="en-US"/>
+                                  <w:lang w:val="pt-BR"/>
                                 </w:rPr>
                                 <m:t>15</m:t>
                               </m:r>
@@ -10205,7 +10074,7 @@
                                   <w:rFonts w:ascii="Cambria Math" w:hAnsi="Cambria Math"/>
                                   <w:sz w:val="22"/>
                                   <w:szCs w:val="22"/>
-                                  <w:lang w:val="en-US"/>
+                                  <w:lang w:val="pt-BR"/>
                                 </w:rPr>
                                 <m:t>16</m:t>
                               </m:r>
@@ -10216,7 +10085,7 @@
                               <w:rFonts w:ascii="Cambria Math" w:hAnsi="Cambria Math"/>
                               <w:sz w:val="22"/>
                               <w:szCs w:val="22"/>
-                              <w:lang w:val="en-US"/>
+                              <w:lang w:val="pt-BR"/>
                             </w:rPr>
                             <m:t>·2.1</m:t>
                           </m:r>
@@ -10228,7 +10097,7 @@
                               <w:rFonts w:ascii="Arial" w:hAnsi="Arial" w:cs="Arial"/>
                               <w:sz w:val="22"/>
                               <w:szCs w:val="22"/>
-                              <w:lang w:val="en-US"/>
+                              <w:lang w:val="pt-BR"/>
                             </w:rPr>
                             <m:t> </m:t>
                           </m:r>
@@ -10240,7 +10109,7 @@
                               <w:rFonts w:asciiTheme="minorHAnsi" w:hAnsiTheme="minorHAnsi"/>
                               <w:sz w:val="22"/>
                               <w:szCs w:val="22"/>
-                              <w:lang w:val="en-US"/>
+                              <w:lang w:val="pt-BR"/>
                             </w:rPr>
                             <m:t>t</m:t>
                           </m:r>
@@ -10249,7 +10118,7 @@
                               <w:rFonts w:ascii="Cambria Math" w:hAnsi="Cambria Math"/>
                               <w:sz w:val="22"/>
                               <w:szCs w:val="22"/>
-                              <w:lang w:val="en-US"/>
+                              <w:lang w:val="pt-BR"/>
                             </w:rPr>
                             <m:t>·</m:t>
                           </m:r>
@@ -10282,7 +10151,7 @@
                                       <w:rFonts w:ascii="Cambria Math" w:hAnsi="Cambria Math"/>
                                       <w:sz w:val="22"/>
                                       <w:szCs w:val="22"/>
-                                      <w:lang w:val="en-US"/>
+                                      <w:lang w:val="pt-BR"/>
                                     </w:rPr>
                                     <m:t>1-</m:t>
                                   </m:r>
@@ -10303,7 +10172,7 @@
                                           <w:rFonts w:ascii="Cambria Math" w:hAnsi="Cambria Math"/>
                                           <w:sz w:val="22"/>
                                           <w:szCs w:val="22"/>
-                                          <w:lang w:val="en-US"/>
+                                          <w:lang w:val="pt-BR"/>
                                         </w:rPr>
                                         <m:t>0.2</m:t>
                                       </m:r>
@@ -10314,7 +10183,7 @@
                                           <w:rFonts w:ascii="Cambria Math" w:hAnsi="Cambria Math"/>
                                           <w:sz w:val="22"/>
                                           <w:szCs w:val="22"/>
-                                          <w:lang w:val="en-US"/>
+                                          <w:lang w:val="pt-BR"/>
                                         </w:rPr>
                                         <m:t>2</m:t>
                                       </m:r>
@@ -10327,7 +10196,7 @@
                                       <w:rFonts w:ascii="Cambria Math" w:hAnsi="Cambria Math"/>
                                       <w:sz w:val="22"/>
                                       <w:szCs w:val="22"/>
-                                      <w:lang w:val="en-US"/>
+                                      <w:lang w:val="pt-BR"/>
                                     </w:rPr>
                                     <m:t>20</m:t>
                                   </m:r>
@@ -10339,7 +10208,7 @@
                                       <w:rFonts w:ascii="Arial" w:hAnsi="Arial" w:cs="Arial"/>
                                       <w:sz w:val="22"/>
                                       <w:szCs w:val="22"/>
-                                      <w:lang w:val="en-US"/>
+                                      <w:lang w:val="pt-BR"/>
                                     </w:rPr>
                                     <m:t> </m:t>
                                   </m:r>
@@ -10351,7 +10220,7 @@
                                       <w:rFonts w:asciiTheme="minorHAnsi" w:hAnsiTheme="minorHAnsi"/>
                                       <w:sz w:val="22"/>
                                       <w:szCs w:val="22"/>
-                                      <w:lang w:val="en-US"/>
+                                      <w:lang w:val="pt-BR"/>
                                     </w:rPr>
                                     <m:t>GPa</m:t>
                                   </m:r>
@@ -10362,7 +10231,7 @@
                                   <w:rFonts w:ascii="Cambria Math" w:hAnsi="Cambria Math"/>
                                   <w:sz w:val="22"/>
                                   <w:szCs w:val="22"/>
-                                  <w:lang w:val="en-US"/>
+                                  <w:lang w:val="pt-BR"/>
                                 </w:rPr>
                                 <m:t>+</m:t>
                               </m:r>
@@ -10383,7 +10252,7 @@
                                       <w:rFonts w:ascii="Cambria Math" w:hAnsi="Cambria Math"/>
                                       <w:sz w:val="22"/>
                                       <w:szCs w:val="22"/>
-                                      <w:lang w:val="en-US"/>
+                                      <w:lang w:val="pt-BR"/>
                                     </w:rPr>
                                     <m:t>1-</m:t>
                                   </m:r>
@@ -10404,7 +10273,7 @@
                                           <w:rFonts w:ascii="Cambria Math" w:hAnsi="Cambria Math"/>
                                           <w:sz w:val="22"/>
                                           <w:szCs w:val="22"/>
-                                          <w:lang w:val="en-US"/>
+                                          <w:lang w:val="pt-BR"/>
                                         </w:rPr>
                                         <m:t>0.3</m:t>
                                       </m:r>
@@ -10415,7 +10284,7 @@
                                           <w:rFonts w:ascii="Cambria Math" w:hAnsi="Cambria Math"/>
                                           <w:sz w:val="22"/>
                                           <w:szCs w:val="22"/>
-                                          <w:lang w:val="en-US"/>
+                                          <w:lang w:val="pt-BR"/>
                                         </w:rPr>
                                         <m:t>2</m:t>
                                       </m:r>
@@ -10428,7 +10297,7 @@
                                       <w:rFonts w:ascii="Cambria Math" w:hAnsi="Cambria Math"/>
                                       <w:sz w:val="22"/>
                                       <w:szCs w:val="22"/>
-                                      <w:lang w:val="en-US"/>
+                                      <w:lang w:val="pt-BR"/>
                                     </w:rPr>
                                     <m:t>206</m:t>
                                   </m:r>
@@ -10440,7 +10309,7 @@
                                       <w:rFonts w:ascii="Arial" w:hAnsi="Arial" w:cs="Arial"/>
                                       <w:sz w:val="22"/>
                                       <w:szCs w:val="22"/>
-                                      <w:lang w:val="en-US"/>
+                                      <w:lang w:val="pt-BR"/>
                                     </w:rPr>
                                     <m:t> </m:t>
                                   </m:r>
@@ -10452,7 +10321,7 @@
                                       <w:rFonts w:asciiTheme="minorHAnsi" w:hAnsiTheme="minorHAnsi"/>
                                       <w:sz w:val="22"/>
                                       <w:szCs w:val="22"/>
-                                      <w:lang w:val="en-US"/>
+                                      <w:lang w:val="pt-BR"/>
                                     </w:rPr>
                                     <m:t>GPa</m:t>
                                   </m:r>
@@ -10469,7 +10338,7 @@
                           <w:rFonts w:ascii="Cambria Math" w:hAnsi="Cambria Math"/>
                           <w:sz w:val="22"/>
                           <w:szCs w:val="22"/>
-                          <w:lang w:val="en-US"/>
+                          <w:lang w:val="pt-BR"/>
                         </w:rPr>
                         <m:t>2</m:t>
                       </m:r>
@@ -10482,7 +10351,7 @@
                       <w:rFonts w:ascii="Cambria Math" w:hAnsi="Cambria Math"/>
                       <w:sz w:val="22"/>
                       <w:szCs w:val="22"/>
-                      <w:lang w:val="en-US"/>
+                      <w:lang w:val="pt-BR"/>
                     </w:rPr>
                     <m:t>400</m:t>
                   </m:r>
@@ -10494,7 +10363,7 @@
                       <w:rFonts w:ascii="Arial" w:hAnsi="Arial" w:cs="Arial"/>
                       <w:sz w:val="22"/>
                       <w:szCs w:val="22"/>
-                      <w:lang w:val="en-US"/>
+                      <w:lang w:val="pt-BR"/>
                     </w:rPr>
                     <m:t> </m:t>
                   </m:r>
@@ -10506,7 +10375,7 @@
                       <w:rFonts w:asciiTheme="minorHAnsi" w:hAnsiTheme="minorHAnsi"/>
                       <w:sz w:val="22"/>
                       <w:szCs w:val="22"/>
-                      <w:lang w:val="en-US"/>
+                      <w:lang w:val="pt-BR"/>
                     </w:rPr>
                     <m:t>mm</m:t>
                   </m:r>
@@ -10515,7 +10384,7 @@
                       <w:rFonts w:ascii="Cambria Math" w:hAnsi="Cambria Math"/>
                       <w:sz w:val="22"/>
                       <w:szCs w:val="22"/>
-                      <w:lang w:val="en-US"/>
+                      <w:lang w:val="pt-BR"/>
                     </w:rPr>
                     <m:t>·6.26</m:t>
                   </m:r>
@@ -10527,7 +10396,7 @@
                       <w:rFonts w:ascii="Arial" w:hAnsi="Arial" w:cs="Arial"/>
                       <w:sz w:val="22"/>
                       <w:szCs w:val="22"/>
-                      <w:lang w:val="en-US"/>
+                      <w:lang w:val="pt-BR"/>
                     </w:rPr>
                     <m:t> </m:t>
                   </m:r>
@@ -10539,7 +10408,7 @@
                       <w:rFonts w:asciiTheme="minorHAnsi" w:hAnsiTheme="minorHAnsi"/>
                       <w:sz w:val="22"/>
                       <w:szCs w:val="22"/>
-                      <w:lang w:val="en-US"/>
+                      <w:lang w:val="pt-BR"/>
                     </w:rPr>
                     <m:t>m</m:t>
                   </m:r>
@@ -10548,7 +10417,7 @@
                       <w:rFonts w:ascii="Cambria Math" w:hAnsi="Cambria Math"/>
                       <w:sz w:val="22"/>
                       <w:szCs w:val="22"/>
-                      <w:lang w:val="en-US"/>
+                      <w:lang w:val="pt-BR"/>
                     </w:rPr>
                     <m:t>/</m:t>
                   </m:r>
@@ -10560,7 +10429,7 @@
                       <w:rFonts w:ascii="Arial" w:hAnsi="Arial" w:cs="Arial"/>
                       <w:sz w:val="22"/>
                       <w:szCs w:val="22"/>
-                      <w:lang w:val="en-US"/>
+                      <w:lang w:val="pt-BR"/>
                     </w:rPr>
                     <m:t> </m:t>
                   </m:r>
@@ -10572,7 +10441,7 @@
                       <w:rFonts w:asciiTheme="minorHAnsi" w:hAnsiTheme="minorHAnsi"/>
                       <w:sz w:val="22"/>
                       <w:szCs w:val="22"/>
-                      <w:lang w:val="en-US"/>
+                      <w:lang w:val="pt-BR"/>
                     </w:rPr>
                     <m:t>s</m:t>
                   </m:r>
@@ -10585,7 +10454,7 @@
               <w:rFonts w:ascii="Cambria Math" w:hAnsi="Cambria Math"/>
               <w:sz w:val="22"/>
               <w:szCs w:val="22"/>
-              <w:lang w:val="en-US"/>
+              <w:lang w:val="pt-BR"/>
             </w:rPr>
             <m:t>=3.93</m:t>
           </m:r>
@@ -10597,7 +10466,7 @@
               <w:rFonts w:ascii="Arial" w:hAnsi="Arial" w:cs="Arial"/>
               <w:sz w:val="22"/>
               <w:szCs w:val="22"/>
-              <w:lang w:val="en-US"/>
+              <w:lang w:val="pt-BR"/>
             </w:rPr>
             <m:t> </m:t>
           </m:r>
@@ -10609,7 +10478,7 @@
               <w:rFonts w:asciiTheme="minorHAnsi" w:hAnsiTheme="minorHAnsi"/>
               <w:sz w:val="22"/>
               <w:szCs w:val="22"/>
-              <w:lang w:val="en-US"/>
+              <w:lang w:val="pt-BR"/>
             </w:rPr>
             <m:t>ms</m:t>
           </m:r>
@@ -10631,7 +10500,7 @@
           <w:szCs w:val="24"/>
           <w:lang w:val="en-US"/>
         </w:rPr>
-        <w:t xml:space="preserve">Duration of impulse transmission for a beam with finite mass  [2] </w:t>
+        <w:t xml:space="preserve">Duration of impulse transmission for a beam with finite mass [2] </w:t>
       </w:r>
     </w:p>
     <w:p>
@@ -11863,18 +11732,6 @@
                       <m:nor/>
                     </m:rPr>
                     <w:rPr>
-                      <w:rFonts w:ascii="Arial" w:hAnsi="Arial" w:cs="Arial"/>
-                      <w:sz w:val="22"/>
-                      <w:szCs w:val="22"/>
-                      <w:lang w:val="en-US"/>
-                    </w:rPr>
-                    <m:t> </m:t>
-                  </m:r>
-                  <m:r>
-                    <m:rPr>
-                      <m:nor/>
-                    </m:rPr>
-                    <w:rPr>
                       <w:rFonts w:asciiTheme="minorHAnsi" w:hAnsiTheme="minorHAnsi"/>
                       <w:sz w:val="22"/>
                       <w:szCs w:val="22"/>
@@ -13869,31 +13726,7 @@
           <w:szCs w:val="24"/>
           <w:lang w:val="en-US"/>
         </w:rPr>
-        <w:t>Time history of the</w:t>
-      </w:r>
-      <w:r>
-        <w:rPr>
-          <w:rFonts w:asciiTheme="minorHAnsi" w:hAnsiTheme="minorHAnsi"/>
-          <w:szCs w:val="24"/>
-          <w:lang w:val="en-US"/>
-        </w:rPr>
-        <w:t xml:space="preserve"> </w:t>
-      </w:r>
-      <w:r>
-        <w:rPr>
-          <w:rFonts w:asciiTheme="minorHAnsi" w:hAnsiTheme="minorHAnsi"/>
-          <w:szCs w:val="24"/>
-          <w:lang w:val="en-US"/>
-        </w:rPr>
-        <w:t xml:space="preserve">midpoint </w:t>
-      </w:r>
-      <w:r>
-        <w:rPr>
-          <w:rFonts w:asciiTheme="minorHAnsi" w:hAnsiTheme="minorHAnsi"/>
-          <w:szCs w:val="24"/>
-          <w:lang w:val="en-US"/>
-        </w:rPr>
-        <w:t>displacement</w:t>
+        <w:t>Time history of the midpoint displacement</w:t>
       </w:r>
       <w:r>
         <w:rPr>
@@ -13909,15 +13742,7 @@
           <w:szCs w:val="24"/>
           <w:lang w:val="en-US"/>
         </w:rPr>
-        <w:t xml:space="preserve"> </w:t>
-      </w:r>
-      <w:r>
-        <w:rPr>
-          <w:rFonts w:asciiTheme="minorHAnsi" w:hAnsiTheme="minorHAnsi"/>
-          <w:szCs w:val="24"/>
-          <w:lang w:val="en-US"/>
-        </w:rPr>
-        <w:t>[mm]</w:t>
+        <w:t xml:space="preserve"> [mm]</w:t>
       </w:r>
     </w:p>
     <w:p>
@@ -24779,14 +24604,14 @@
         <w:rPr>
           <w:rFonts w:asciiTheme="minorHAnsi" w:hAnsiTheme="minorHAnsi"/>
           <w:szCs w:val="24"/>
-          <w:lang w:val="en-US"/>
+          <w:lang w:val="pt-BR"/>
         </w:rPr>
       </w:pPr>
       <w:r>
         <w:rPr>
           <w:rFonts w:asciiTheme="minorHAnsi" w:hAnsiTheme="minorHAnsi"/>
           <w:szCs w:val="24"/>
-          <w:lang w:val="en-US"/>
+          <w:lang w:val="pt-BR"/>
         </w:rPr>
         <w:t xml:space="preserve">Natural circular frequences - </w:t>
       </w:r>
@@ -24818,7 +24643,7 @@
           <w:rPr>
             <w:rFonts w:ascii="Cambria Math" w:hAnsi="Cambria Math"/>
             <w:szCs w:val="24"/>
-            <w:lang w:val="en-US"/>
+            <w:lang w:val="pt-BR"/>
           </w:rPr>
           <m:t>=</m:t>
         </m:r>
@@ -24850,7 +24675,7 @@
                   <w:rPr>
                     <w:rFonts w:ascii="Cambria Math" w:hAnsi="Cambria Math"/>
                     <w:szCs w:val="24"/>
-                    <w:lang w:val="en-US"/>
+                    <w:lang w:val="pt-BR"/>
                   </w:rPr>
                   <m:t>1</m:t>
                 </m:r>
@@ -24887,7 +24712,7 @@
           <w:rPr>
             <w:rFonts w:ascii="Cambria Math" w:hAnsi="Cambria Math"/>
             <w:szCs w:val="24"/>
-            <w:lang w:val="en-US"/>
+            <w:lang w:val="pt-BR"/>
           </w:rPr>
           <m:t>=</m:t>
         </m:r>
@@ -24908,7 +24733,7 @@
               <w:rPr>
                 <w:rFonts w:ascii="Cambria Math" w:hAnsi="Cambria Math"/>
                 <w:szCs w:val="24"/>
-                <w:lang w:val="en-US"/>
+                <w:lang w:val="pt-BR"/>
               </w:rPr>
               <m:t>19.57</m:t>
             </m:r>
@@ -24925,7 +24750,7 @@
               <w:rPr>
                 <w:rFonts w:ascii="Cambria Math" w:hAnsi="Cambria Math"/>
                 <w:szCs w:val="24"/>
-                <w:lang w:val="en-US"/>
+                <w:lang w:val="pt-BR"/>
               </w:rPr>
               <m:t>85.55</m:t>
             </m:r>
@@ -24942,7 +24767,7 @@
               <w:rPr>
                 <w:rFonts w:ascii="Cambria Math" w:hAnsi="Cambria Math"/>
                 <w:szCs w:val="24"/>
-                <w:lang w:val="en-US"/>
+                <w:lang w:val="pt-BR"/>
               </w:rPr>
               <m:t>173.53</m:t>
             </m:r>
@@ -24959,7 +24784,7 @@
               <w:rPr>
                 <w:rFonts w:ascii="Cambria Math" w:hAnsi="Cambria Math"/>
                 <w:szCs w:val="24"/>
-                <w:lang w:val="en-US"/>
+                <w:lang w:val="pt-BR"/>
               </w:rPr>
               <m:t>327.32</m:t>
             </m:r>
@@ -24976,7 +24801,7 @@
               <w:rPr>
                 <w:rFonts w:ascii="Cambria Math" w:hAnsi="Cambria Math"/>
                 <w:szCs w:val="24"/>
-                <w:lang w:val="en-US"/>
+                <w:lang w:val="pt-BR"/>
               </w:rPr>
               <m:t>457.58</m:t>
             </m:r>
@@ -24993,7 +24818,7 @@
               <w:rPr>
                 <w:rFonts w:ascii="Cambria Math" w:hAnsi="Cambria Math"/>
                 <w:szCs w:val="24"/>
-                <w:lang w:val="en-US"/>
+                <w:lang w:val="pt-BR"/>
               </w:rPr>
               <m:t>678.76</m:t>
             </m:r>
@@ -25010,7 +24835,7 @@
               <w:rPr>
                 <w:rFonts w:ascii="Cambria Math" w:hAnsi="Cambria Math"/>
                 <w:szCs w:val="24"/>
-                <w:lang w:val="en-US"/>
+                <w:lang w:val="pt-BR"/>
               </w:rPr>
               <m:t>814.79</m:t>
             </m:r>
@@ -25021,7 +24846,7 @@
         <w:rPr>
           <w:rFonts w:asciiTheme="minorHAnsi" w:hAnsiTheme="minorHAnsi"/>
           <w:szCs w:val="24"/>
-          <w:lang w:val="en-US"/>
+          <w:lang w:val="pt-BR"/>
         </w:rPr>
         <w:t xml:space="preserve"> </w:t>
       </w:r>
@@ -25030,7 +24855,7 @@
           <w:rFonts w:asciiTheme="minorHAnsi" w:hAnsiTheme="minorHAnsi"/>
           <w:i/>
           <w:szCs w:val="24"/>
-          <w:lang w:val="en-US"/>
+          <w:lang w:val="pt-BR"/>
         </w:rPr>
         <w:t>s</w:t>
       </w:r>
@@ -25038,7 +24863,7 @@
         <w:rPr>
           <w:rFonts w:ascii="Cambria Math" w:hAnsi="Cambria Math" w:cs="Cambria Math"/>
           <w:szCs w:val="24"/>
-          <w:lang w:val="en-US"/>
+          <w:lang w:val="pt-BR"/>
         </w:rPr>
         <w:t>⁻</w:t>
       </w:r>
@@ -25046,7 +24871,7 @@
         <w:rPr>
           <w:rFonts w:ascii="Aptos" w:hAnsi="Aptos" w:cs="Aptos"/>
           <w:szCs w:val="24"/>
-          <w:lang w:val="en-US"/>
+          <w:lang w:val="pt-BR"/>
         </w:rPr>
         <w:t>¹</w:t>
       </w:r>
@@ -25054,7 +24879,7 @@
         <w:rPr>
           <w:rFonts w:asciiTheme="minorHAnsi" w:hAnsiTheme="minorHAnsi"/>
           <w:szCs w:val="24"/>
-          <w:lang w:val="en-US"/>
+          <w:lang w:val="pt-BR"/>
         </w:rPr>
         <w:t xml:space="preserve"> </w:t>
       </w:r>
@@ -33660,70 +33485,8 @@
           <w:szCs w:val="24"/>
           <w:lang w:val="en-US"/>
         </w:rPr>
-        <w:t>Beam deflections</w:t>
+        <w:t>Beam deflections [mm] for the first five time steps at Δt = 17.7 ms</w:t>
       </w:r>
-      <w:r>
-        <w:rPr>
-          <w:rFonts w:asciiTheme="minorHAnsi" w:hAnsiTheme="minorHAnsi"/>
-          <w:szCs w:val="24"/>
-          <w:lang w:val="en-US"/>
-        </w:rPr>
-        <w:t xml:space="preserve"> [mm]</w:t>
-      </w:r>
-      <w:r>
-        <w:rPr>
-          <w:rFonts w:asciiTheme="minorHAnsi" w:hAnsiTheme="minorHAnsi"/>
-          <w:szCs w:val="24"/>
-          <w:lang w:val="en-US"/>
-        </w:rPr>
-        <w:t xml:space="preserve"> for the first </w:t>
-      </w:r>
-      <w:proofErr w:type="gramStart"/>
-      <w:r>
-        <w:rPr>
-          <w:rFonts w:asciiTheme="minorHAnsi" w:hAnsiTheme="minorHAnsi"/>
-          <w:szCs w:val="24"/>
-          <w:lang w:val="en-US"/>
-        </w:rPr>
-        <w:t>five time</w:t>
-      </w:r>
-      <w:proofErr w:type="gramEnd"/>
-      <w:r>
-        <w:rPr>
-          <w:rFonts w:asciiTheme="minorHAnsi" w:hAnsiTheme="minorHAnsi"/>
-          <w:szCs w:val="24"/>
-          <w:lang w:val="en-US"/>
-        </w:rPr>
-        <w:t xml:space="preserve"> steps at </w:t>
-      </w:r>
-      <w:proofErr w:type="spellStart"/>
-      <w:r>
-        <w:rPr>
-          <w:rFonts w:asciiTheme="minorHAnsi" w:hAnsiTheme="minorHAnsi"/>
-          <w:szCs w:val="24"/>
-          <w:lang w:val="en-US"/>
-        </w:rPr>
-        <w:t>Δt</w:t>
-      </w:r>
-      <w:proofErr w:type="spellEnd"/>
-      <w:r>
-        <w:rPr>
-          <w:rFonts w:asciiTheme="minorHAnsi" w:hAnsiTheme="minorHAnsi"/>
-          <w:szCs w:val="24"/>
-          <w:lang w:val="en-US"/>
-        </w:rPr>
-        <w:t xml:space="preserve"> = 17.7 </w:t>
-      </w:r>
-      <w:proofErr w:type="spellStart"/>
-      <w:r>
-        <w:rPr>
-          <w:rFonts w:asciiTheme="minorHAnsi" w:hAnsiTheme="minorHAnsi"/>
-          <w:szCs w:val="24"/>
-          <w:lang w:val="en-US"/>
-        </w:rPr>
-        <w:t>ms</w:t>
-      </w:r>
-      <w:proofErr w:type="spellEnd"/>
     </w:p>
     <w:p>
       <w:pPr>
@@ -33811,30 +33574,12 @@
           <w:szCs w:val="24"/>
           <w:lang w:val="en-US"/>
         </w:rPr>
-        <w:t xml:space="preserve">[2] Qing Peng, Xiaoming Liu, </w:t>
-      </w:r>
-      <w:proofErr w:type="spellStart"/>
-      <w:r>
-        <w:rPr>
-          <w:rFonts w:asciiTheme="minorHAnsi" w:hAnsiTheme="minorHAnsi"/>
-          <w:szCs w:val="24"/>
-          <w:lang w:val="en-US"/>
-        </w:rPr>
-        <w:t>Yueguang</w:t>
-      </w:r>
-      <w:proofErr w:type="spellEnd"/>
-      <w:r>
-        <w:rPr>
-          <w:rFonts w:asciiTheme="minorHAnsi" w:hAnsiTheme="minorHAnsi"/>
-          <w:szCs w:val="24"/>
-          <w:lang w:val="en-US"/>
-        </w:rPr>
-        <w:t xml:space="preserve"> Wei, Elastic impact of sphere on large plate, Journal of the Mechanics and Physics of Solids, Volume 156, 2021, 104604, ISSN 0022 - 5096, </w:t>
+        <w:t xml:space="preserve">[2] Qing Peng, Xiaoming Liu, Yueguang Wei, Elastic impact of sphere on large plate, Journal of the Mechanics and Physics of Solids, Volume 156, 2021, 104604, ISSN 0022 - 5096, </w:t>
       </w:r>
       <w:hyperlink r:id="rId16">
         <w:r>
           <w:rPr>
-            <w:rStyle w:val="Hyperlink"/>
+            <w:rStyle w:val="a3"/>
             <w:rFonts w:asciiTheme="minorHAnsi" w:hAnsiTheme="minorHAnsi"/>
             <w:szCs w:val="24"/>
           </w:rPr>
@@ -33862,7 +33607,7 @@
       <w:hyperlink r:id="rId17" w:history="1">
         <w:r>
           <w:rPr>
-            <w:rStyle w:val="Hyperlink"/>
+            <w:rStyle w:val="a3"/>
             <w:rFonts w:asciiTheme="minorHAnsi" w:hAnsiTheme="minorHAnsi"/>
             <w:szCs w:val="24"/>
             <w:lang w:val="en-US"/>
@@ -33891,7 +33636,7 @@
       <w:hyperlink r:id="rId18">
         <w:r>
           <w:rPr>
-            <w:rStyle w:val="Hyperlink"/>
+            <w:rStyle w:val="a3"/>
             <w:rFonts w:asciiTheme="minorHAnsi" w:hAnsiTheme="minorHAnsi"/>
             <w:szCs w:val="24"/>
           </w:rPr>
@@ -33952,7 +33697,7 @@
     <w:sdtContent>
       <w:p>
         <w:pPr>
-          <w:pStyle w:val="Footer"/>
+          <w:pStyle w:val="a7"/>
           <w:jc w:val="right"/>
         </w:pPr>
         <w:r>
@@ -34449,17 +34194,17 @@
     <w:lsdException w:name="Unresolved Mention" w:semiHidden="1" w:unhideWhenUsed="1"/>
     <w:lsdException w:name="Smart Link" w:semiHidden="1" w:unhideWhenUsed="1"/>
   </w:latentStyles>
-  <w:style w:type="paragraph" w:default="1" w:styleId="Normal">
+  <w:style w:type="paragraph" w:default="1" w:styleId="a">
     <w:name w:val="Normal"/>
     <w:qFormat/>
   </w:style>
-  <w:style w:type="character" w:default="1" w:styleId="DefaultParagraphFont">
+  <w:style w:type="character" w:default="1" w:styleId="a0">
     <w:name w:val="Default Paragraph Font"/>
     <w:uiPriority w:val="1"/>
     <w:semiHidden/>
     <w:unhideWhenUsed/>
   </w:style>
-  <w:style w:type="table" w:default="1" w:styleId="TableNormal">
+  <w:style w:type="table" w:default="1" w:styleId="a1">
     <w:name w:val="Normal Table"/>
     <w:uiPriority w:val="99"/>
     <w:semiHidden/>
@@ -34474,7 +34219,7 @@
       </w:tblCellMar>
     </w:tblPr>
   </w:style>
-  <w:style w:type="numbering" w:default="1" w:styleId="NoList">
+  <w:style w:type="numbering" w:default="1" w:styleId="a2">
     <w:name w:val="No List"/>
     <w:uiPriority w:val="99"/>
     <w:semiHidden/>
@@ -34561,9 +34306,9 @@
       </w:tcMar>
     </w:tcPr>
   </w:style>
-  <w:style w:type="character" w:styleId="Hyperlink">
+  <w:style w:type="character" w:styleId="a3">
     <w:name w:val="Hyperlink"/>
-    <w:basedOn w:val="DefaultParagraphFont"/>
+    <w:basedOn w:val="a0"/>
     <w:uiPriority w:val="99"/>
     <w:unhideWhenUsed/>
     <w:rsid w:val="00F0003F"/>
@@ -34572,9 +34317,9 @@
       <w:u w:val="single"/>
     </w:rPr>
   </w:style>
-  <w:style w:type="character" w:styleId="UnresolvedMention">
+  <w:style w:type="character" w:styleId="a4">
     <w:name w:val="Unresolved Mention"/>
-    <w:basedOn w:val="DefaultParagraphFont"/>
+    <w:basedOn w:val="a0"/>
     <w:uiPriority w:val="99"/>
     <w:semiHidden/>
     <w:unhideWhenUsed/>
@@ -34584,10 +34329,10 @@
       <w:shd w:val="clear" w:color="auto" w:fill="E1DFDD"/>
     </w:rPr>
   </w:style>
-  <w:style w:type="paragraph" w:styleId="Header">
+  <w:style w:type="paragraph" w:styleId="a5">
     <w:name w:val="header"/>
-    <w:basedOn w:val="Normal"/>
-    <w:link w:val="HeaderChar"/>
+    <w:basedOn w:val="a"/>
+    <w:link w:val="a6"/>
     <w:uiPriority w:val="99"/>
     <w:unhideWhenUsed/>
     <w:rsid w:val="00AC1BCB"/>
@@ -34599,17 +34344,17 @@
       <w:spacing w:after="0" w:line="240" w:lineRule="auto"/>
     </w:pPr>
   </w:style>
-  <w:style w:type="character" w:customStyle="1" w:styleId="HeaderChar">
-    <w:name w:val="Header Char"/>
-    <w:basedOn w:val="DefaultParagraphFont"/>
-    <w:link w:val="Header"/>
+  <w:style w:type="character" w:customStyle="1" w:styleId="a6">
+    <w:name w:val="Горен колонтитул Знак"/>
+    <w:basedOn w:val="a0"/>
+    <w:link w:val="a5"/>
     <w:uiPriority w:val="99"/>
     <w:rsid w:val="00AC1BCB"/>
   </w:style>
-  <w:style w:type="paragraph" w:styleId="Footer">
+  <w:style w:type="paragraph" w:styleId="a7">
     <w:name w:val="footer"/>
-    <w:basedOn w:val="Normal"/>
-    <w:link w:val="FooterChar"/>
+    <w:basedOn w:val="a"/>
+    <w:link w:val="a8"/>
     <w:uiPriority w:val="99"/>
     <w:unhideWhenUsed/>
     <w:rsid w:val="00AC1BCB"/>
@@ -34621,18 +34366,18 @@
       <w:spacing w:after="0" w:line="240" w:lineRule="auto"/>
     </w:pPr>
   </w:style>
-  <w:style w:type="character" w:customStyle="1" w:styleId="FooterChar">
-    <w:name w:val="Footer Char"/>
-    <w:basedOn w:val="DefaultParagraphFont"/>
-    <w:link w:val="Footer"/>
+  <w:style w:type="character" w:customStyle="1" w:styleId="a8">
+    <w:name w:val="Долен колонтитул Знак"/>
+    <w:basedOn w:val="a0"/>
+    <w:link w:val="a7"/>
     <w:uiPriority w:val="99"/>
     <w:rsid w:val="00AC1BCB"/>
   </w:style>
-  <w:style w:type="paragraph" w:styleId="Title">
+  <w:style w:type="paragraph" w:styleId="a9">
     <w:name w:val="Title"/>
-    <w:basedOn w:val="Normal"/>
-    <w:next w:val="Normal"/>
-    <w:link w:val="TitleChar"/>
+    <w:basedOn w:val="a"/>
+    <w:next w:val="a"/>
+    <w:link w:val="aa"/>
     <w:uiPriority w:val="10"/>
     <w:qFormat/>
     <w:rsid w:val="00AC1BCB"/>
@@ -34648,10 +34393,10 @@
       <w:szCs w:val="56"/>
     </w:rPr>
   </w:style>
-  <w:style w:type="character" w:customStyle="1" w:styleId="TitleChar">
-    <w:name w:val="Title Char"/>
-    <w:basedOn w:val="DefaultParagraphFont"/>
-    <w:link w:val="Title"/>
+  <w:style w:type="character" w:customStyle="1" w:styleId="aa">
+    <w:name w:val="Заглавие Знак"/>
+    <w:basedOn w:val="a0"/>
+    <w:link w:val="a9"/>
     <w:uiPriority w:val="10"/>
     <w:rsid w:val="00AC1BCB"/>
     <w:rPr>

</xml_diff>